<commit_message>
changement de la notice d'utilisation
</commit_message>
<xml_diff>
--- a/Notice d'utilisation.docx
+++ b/Notice d'utilisation.docx
@@ -6,6 +6,37 @@
     <w:p/>
     <w:p>
       <w:pPr>
+        <w:ind w:left="360"/>
+        <w:rPr>
+          <w:b/>
+          <w:sz w:val="32"/>
+          <w:szCs w:val="32"/>
+          <w:u w:val="single"/>
+        </w:rPr>
+      </w:pPr>
+      <w:r>
+        <w:t>Tout</w:t>
+      </w:r>
+      <w:r>
+        <w:t xml:space="preserve">e personne </w:t>
+      </w:r>
+      <w:r>
+        <w:t>utilisant le site Greta Location se doit de lire attentivement cette documentation technique afin d’utiliser correctement les services fournis par celui-ci.</w:t>
+      </w:r>
+    </w:p>
+    <w:p>
+      <w:pPr>
+        <w:pStyle w:val="Paragraphedeliste"/>
+        <w:rPr>
+          <w:b/>
+          <w:sz w:val="32"/>
+          <w:szCs w:val="32"/>
+          <w:u w:val="single"/>
+        </w:rPr>
+      </w:pPr>
+    </w:p>
+    <w:p>
+      <w:pPr>
         <w:pStyle w:val="Paragraphedeliste"/>
         <w:numPr>
           <w:ilvl w:val="0"/>
@@ -31,33 +62,11 @@
     <w:p>
       <w:pPr>
         <w:ind w:left="360"/>
-        <w:rPr>
-          <w:b/>
-          <w:u w:val="single"/>
-        </w:rPr>
-      </w:pPr>
-    </w:p>
-    <w:p>
-      <w:pPr>
-        <w:ind w:left="360"/>
-        <w:rPr>
-          <w:b/>
-          <w:u w:val="single"/>
-        </w:rPr>
-      </w:pPr>
-    </w:p>
-    <w:p>
-      <w:pPr>
-        <w:ind w:left="360"/>
-      </w:pPr>
-      <w:r>
-        <w:t>Tout utilisateur utilisant le site Greta Location se doit de lire attentivement cette documentation technique afin d’utiliser correctement les services fournis par celui-ci.</w:t>
-      </w:r>
-    </w:p>
-    <w:p>
-      <w:pPr>
-        <w:ind w:left="360"/>
-      </w:pPr>
+      </w:pPr>
+      <w:r>
+        <w:br/>
+        <w:t>Ce manuel d’utilisation est destiné uniquement au personnel de l’entreprise, si vous n’en faites pas partie, merci de bien vouloir détruire cette notice.</w:t>
+      </w:r>
     </w:p>
     <w:p>
       <w:pPr>
@@ -99,25 +108,58 @@
     </w:p>
     <w:p>
       <w:pPr>
-        <w:pStyle w:val="Paragraphedeliste"/>
-        <w:rPr>
-          <w:b/>
-          <w:sz w:val="32"/>
-          <w:szCs w:val="32"/>
-          <w:u w:val="single"/>
-        </w:rPr>
-      </w:pPr>
-    </w:p>
-    <w:p>
-      <w:pPr>
-        <w:pStyle w:val="Paragraphedeliste"/>
-        <w:rPr>
-          <w:b/>
-          <w:sz w:val="32"/>
-          <w:szCs w:val="32"/>
-          <w:u w:val="single"/>
-        </w:rPr>
-      </w:pPr>
+        <w:ind w:left="360"/>
+      </w:pPr>
+    </w:p>
+    <w:p>
+      <w:pPr>
+        <w:ind w:left="360"/>
+        <w:rPr>
+          <w:color w:val="FF0000"/>
+        </w:rPr>
+      </w:pPr>
+      <w:r>
+        <w:t xml:space="preserve">Tout d’abord, pour entrer dans le site, il vous faut le mot de passe </w:t>
+      </w:r>
+      <w:r>
+        <w:t>d’entrée</w:t>
+      </w:r>
+      <w:r>
+        <w:t xml:space="preserve">. Ce mot de passe est partagé uniquement aux membres de l’entreprise et ne doit pas être divulgué. L’inventaire de </w:t>
+      </w:r>
+      <w:r>
+        <w:t>la société</w:t>
+      </w:r>
+      <w:bookmarkStart w:id="0" w:name="_GoBack"/>
+      <w:bookmarkEnd w:id="0"/>
+      <w:r>
+        <w:t xml:space="preserve"> est destiné uniquement aux personnes autorisées, c’est pourquoi ce code doit rest</w:t>
+      </w:r>
+      <w:r>
+        <w:t>er</w:t>
+      </w:r>
+      <w:r>
+        <w:t xml:space="preserve"> confidentiel.</w:t>
+      </w:r>
+      <w:r>
+        <w:br/>
+      </w:r>
+      <w:r>
+        <w:br/>
+        <w:t xml:space="preserve">CODE : </w:t>
+      </w:r>
+      <w:r>
+        <w:rPr>
+          <w:color w:val="FF0000"/>
+        </w:rPr>
+        <w:t>gretcolmul68@</w:t>
+      </w:r>
+      <w:r>
+        <w:rPr>
+          <w:color w:val="FF0000"/>
+        </w:rPr>
+        <w:br/>
+      </w:r>
     </w:p>
     <w:p>
       <w:pPr>
@@ -236,7 +278,11 @@
         <w:t xml:space="preserve">. </w:t>
       </w:r>
       <w:r>
-        <w:t>Sur la page de connexion, vous serez invité à saisir votre adresse email utilisée lors de la création de compte, puis de saisir votre mot de passe sécurisé avant d’appuyer sur le bouton de connexion. Si le processus réussi</w:t>
+        <w:t xml:space="preserve">Sur la page de connexion, vous serez invité à saisir votre adresse email utilisée lors de la création de compte, puis de saisir votre mot de passe sécurisé avant d’appuyer sur le bouton </w:t>
+      </w:r>
+      <w:r>
+        <w:lastRenderedPageBreak/>
+        <w:t>de connexion. Si le processus réussi</w:t>
       </w:r>
       <w:r>
         <w:t>t</w:t>
@@ -283,7 +329,6 @@
         <w:ind w:left="360"/>
       </w:pPr>
       <w:r>
-        <w:lastRenderedPageBreak/>
         <w:t>S’affichera afin de vous prévenir qu’une information a été mal interprétée. Si tel est le cas, réessayez de vous authentifier. Si après cela, vous avez toujours une erreur, veuillez contacter un administrateur.</w:t>
       </w:r>
     </w:p>
@@ -451,8 +496,6 @@
         </w:rPr>
         <w:t>Outils</w:t>
       </w:r>
-      <w:bookmarkStart w:id="0" w:name="_GoBack"/>
-      <w:bookmarkEnd w:id="0"/>
     </w:p>
     <w:p>
       <w:pPr>
@@ -782,7 +825,6 @@
           <w:sz w:val="40"/>
           <w:szCs w:val="40"/>
         </w:rPr>
-        <w:lastRenderedPageBreak/>
         <w:t>Merci d’avoir utilisé notre plateforme, n’hésitez pas à contacter un administrateur en cas de questions !</w:t>
       </w:r>
     </w:p>

</xml_diff>